<commit_message>
Compare four versions of SEM to MLM
</commit_message>
<xml_diff>
--- a/Chapter 10/SEM and MLM comparison for one with many.docx
+++ b/Chapter 10/SEM and MLM comparison for one with many.docx
@@ -1,7 +1,1078 @@
 
 <file path=word/document.xml><?xml version="1.0" encoding="utf-8"?>
-<w:document xmlns:wpc="http://schemas.microsoft.com/office/word/2010/wordprocessingCanvas" xmlns:cx="http://schemas.microsoft.com/office/drawing/2014/chartex" xmlns:cx1="http://schemas.microsoft.com/office/drawing/2015/9/8/chartex" xmlns:mc="http://schemas.openxmlformats.org/markup-compatibility/2006" xmlns:o="urn:schemas-microsoft-com:office:office" xmlns:r="http://schemas.openxmlformats.org/officeDocument/2006/relationships" xmlns:m="http://schemas.openxmlformats.org/officeDocument/2006/math" xmlns:v="urn:schemas-microsoft-com:vml" xmlns:wp14="http://schemas.microsoft.com/office/word/2010/wordprocessingDrawing" xmlns:wp="http://schemas.openxmlformats.org/drawingml/2006/wordprocessingDrawing" xmlns:w10="urn:schemas-microsoft-com:office:word" xmlns:w="http://schemas.openxmlformats.org/wordprocessingml/2006/main" xmlns:w14="http://schemas.microsoft.com/office/word/2010/wordml" xmlns:w15="http://schemas.microsoft.com/office/word/2012/wordml" xmlns:w16se="http://schemas.microsoft.com/office/word/2015/wordml/symex" xmlns:wpg="http://schemas.microsoft.com/office/word/2010/wordprocessingGroup" xmlns:wpi="http://schemas.microsoft.com/office/word/2010/wordprocessingInk" xmlns:wne="http://schemas.microsoft.com/office/word/2006/wordml" xmlns:wps="http://schemas.microsoft.com/office/word/2010/wordprocessingShape" mc:Ignorable="w14 w15 w16se wp14">
+<w:document xmlns:wpc="http://schemas.microsoft.com/office/word/2010/wordprocessingCanvas" xmlns:mc="http://schemas.openxmlformats.org/markup-compatibility/2006" xmlns:o="urn:schemas-microsoft-com:office:office" xmlns:r="http://schemas.openxmlformats.org/officeDocument/2006/relationships" xmlns:m="http://schemas.openxmlformats.org/officeDocument/2006/math" xmlns:v="urn:schemas-microsoft-com:vml" xmlns:wp14="http://schemas.microsoft.com/office/word/2010/wordprocessingDrawing" xmlns:wp="http://schemas.openxmlformats.org/drawingml/2006/wordprocessingDrawing" xmlns:w10="urn:schemas-microsoft-com:office:word" xmlns:w="http://schemas.openxmlformats.org/wordprocessingml/2006/main" xmlns:w14="http://schemas.microsoft.com/office/word/2010/wordml" xmlns:w15="http://schemas.microsoft.com/office/word/2012/wordml" xmlns:wpg="http://schemas.microsoft.com/office/word/2010/wordprocessingGroup" xmlns:wpi="http://schemas.microsoft.com/office/word/2010/wordprocessingInk" xmlns:wne="http://schemas.microsoft.com/office/word/2006/wordml" xmlns:wps="http://schemas.microsoft.com/office/word/2010/wordprocessingShape" mc:Ignorable="w14 w15 wp14">
   <w:body>
+    <w:p>
+      <w:pPr>
+        <w:pStyle w:val="PlainText"/>
+      </w:pPr>
+    </w:p>
+    <w:p>
+      <w:pPr>
+        <w:pStyle w:val="PlainText"/>
+      </w:pPr>
+      <w:r>
+        <w:t xml:space="preserve">Error variances, covariances, and </w:t>
+      </w:r>
+      <w:proofErr w:type="gramStart"/>
+      <w:r>
+        <w:t>correlations  by</w:t>
+      </w:r>
+      <w:proofErr w:type="gramEnd"/>
+      <w:r>
+        <w:t xml:space="preserve"> software/analytic approach</w:t>
+      </w:r>
+    </w:p>
+    <w:p>
+      <w:pPr>
+        <w:pStyle w:val="PlainText"/>
+      </w:pPr>
+      <w:r>
+        <w:t>-------------------------------</w:t>
+      </w:r>
+      <w:bookmarkStart w:id="0" w:name="_GoBack"/>
+      <w:bookmarkEnd w:id="0"/>
+      <w:r>
+        <w:t>--------------------------------------------------------------------------------------------------</w:t>
+      </w:r>
+    </w:p>
+    <w:tbl>
+      <w:tblPr>
+        <w:tblStyle w:val="TableGrid"/>
+        <w:tblW w:w="0" w:type="auto"/>
+        <w:tblLook w:val="04A0" w:firstRow="1" w:lastRow="0" w:firstColumn="1" w:lastColumn="0" w:noHBand="0" w:noVBand="1"/>
+      </w:tblPr>
+      <w:tblGrid>
+        <w:gridCol w:w="1142"/>
+        <w:gridCol w:w="860"/>
+        <w:gridCol w:w="1032"/>
+        <w:gridCol w:w="843"/>
+        <w:gridCol w:w="1238"/>
+        <w:gridCol w:w="2186"/>
+        <w:gridCol w:w="1071"/>
+        <w:gridCol w:w="978"/>
+      </w:tblGrid>
+      <w:tr>
+        <w:tc>
+          <w:tcPr>
+            <w:tcW w:w="1142" w:type="dxa"/>
+          </w:tcPr>
+          <w:p>
+            <w:pPr>
+              <w:pStyle w:val="PlainText"/>
+              <w:jc w:val="right"/>
+              <w:rPr>
+                <w:rFonts w:asciiTheme="majorBidi" w:hAnsiTheme="majorBidi" w:cstheme="majorBidi"/>
+                <w:sz w:val="16"/>
+                <w:szCs w:val="16"/>
+              </w:rPr>
+            </w:pPr>
+          </w:p>
+        </w:tc>
+        <w:tc>
+          <w:tcPr>
+            <w:tcW w:w="860" w:type="dxa"/>
+          </w:tcPr>
+          <w:p>
+            <w:pPr>
+              <w:pStyle w:val="PlainText"/>
+              <w:jc w:val="right"/>
+              <w:rPr>
+                <w:rFonts w:asciiTheme="majorBidi" w:hAnsiTheme="majorBidi" w:cstheme="majorBidi"/>
+                <w:sz w:val="16"/>
+                <w:szCs w:val="16"/>
+              </w:rPr>
+            </w:pPr>
+            <w:proofErr w:type="spellStart"/>
+            <w:r>
+              <w:rPr>
+                <w:rFonts w:asciiTheme="majorBidi" w:hAnsiTheme="majorBidi" w:cstheme="majorBidi"/>
+                <w:sz w:val="16"/>
+                <w:szCs w:val="16"/>
+              </w:rPr>
+              <w:t>VarFocal</w:t>
+            </w:r>
+            <w:proofErr w:type="spellEnd"/>
+          </w:p>
+        </w:tc>
+        <w:tc>
+          <w:tcPr>
+            <w:tcW w:w="1032" w:type="dxa"/>
+          </w:tcPr>
+          <w:p>
+            <w:pPr>
+              <w:pStyle w:val="PlainText"/>
+              <w:jc w:val="right"/>
+              <w:rPr>
+                <w:rFonts w:asciiTheme="majorBidi" w:hAnsiTheme="majorBidi" w:cstheme="majorBidi"/>
+                <w:sz w:val="16"/>
+                <w:szCs w:val="16"/>
+              </w:rPr>
+            </w:pPr>
+            <w:proofErr w:type="spellStart"/>
+            <w:r>
+              <w:rPr>
+                <w:rFonts w:asciiTheme="majorBidi" w:hAnsiTheme="majorBidi" w:cstheme="majorBidi"/>
+                <w:sz w:val="16"/>
+                <w:szCs w:val="16"/>
+              </w:rPr>
+              <w:t>VarPartner</w:t>
+            </w:r>
+            <w:proofErr w:type="spellEnd"/>
+          </w:p>
+        </w:tc>
+        <w:tc>
+          <w:tcPr>
+            <w:tcW w:w="843" w:type="dxa"/>
+          </w:tcPr>
+          <w:p>
+            <w:pPr>
+              <w:pStyle w:val="PlainText"/>
+              <w:jc w:val="right"/>
+              <w:rPr>
+                <w:rFonts w:asciiTheme="majorBidi" w:hAnsiTheme="majorBidi" w:cstheme="majorBidi"/>
+                <w:sz w:val="16"/>
+                <w:szCs w:val="16"/>
+              </w:rPr>
+            </w:pPr>
+            <w:r>
+              <w:rPr>
+                <w:rFonts w:asciiTheme="majorBidi" w:hAnsiTheme="majorBidi" w:cstheme="majorBidi"/>
+                <w:sz w:val="16"/>
+                <w:szCs w:val="16"/>
+              </w:rPr>
+              <w:t>Residual</w:t>
+            </w:r>
+          </w:p>
+        </w:tc>
+        <w:tc>
+          <w:tcPr>
+            <w:tcW w:w="1238" w:type="dxa"/>
+          </w:tcPr>
+          <w:p>
+            <w:pPr>
+              <w:pStyle w:val="PlainText"/>
+              <w:jc w:val="right"/>
+              <w:rPr>
+                <w:rFonts w:asciiTheme="majorBidi" w:hAnsiTheme="majorBidi" w:cstheme="majorBidi"/>
+                <w:sz w:val="16"/>
+                <w:szCs w:val="16"/>
+              </w:rPr>
+            </w:pPr>
+            <w:proofErr w:type="spellStart"/>
+            <w:r>
+              <w:rPr>
+                <w:rFonts w:asciiTheme="majorBidi" w:hAnsiTheme="majorBidi" w:cstheme="majorBidi"/>
+                <w:sz w:val="16"/>
+                <w:szCs w:val="16"/>
+              </w:rPr>
+              <w:t>TotalVarFocal</w:t>
+            </w:r>
+            <w:proofErr w:type="spellEnd"/>
+          </w:p>
+        </w:tc>
+        <w:tc>
+          <w:tcPr>
+            <w:tcW w:w="2186" w:type="dxa"/>
+          </w:tcPr>
+          <w:p>
+            <w:pPr>
+              <w:pStyle w:val="PlainText"/>
+              <w:jc w:val="right"/>
+              <w:rPr>
+                <w:rFonts w:asciiTheme="majorBidi" w:hAnsiTheme="majorBidi" w:cstheme="majorBidi"/>
+                <w:sz w:val="16"/>
+                <w:szCs w:val="16"/>
+              </w:rPr>
+            </w:pPr>
+            <w:proofErr w:type="spellStart"/>
+            <w:r>
+              <w:rPr>
+                <w:rFonts w:asciiTheme="majorBidi" w:hAnsiTheme="majorBidi" w:cstheme="majorBidi"/>
+                <w:sz w:val="16"/>
+                <w:szCs w:val="16"/>
+              </w:rPr>
+              <w:t>TotalVarPartnerCov</w:t>
+            </w:r>
+            <w:proofErr w:type="spellEnd"/>
+            <w:r>
+              <w:rPr>
+                <w:rFonts w:asciiTheme="majorBidi" w:hAnsiTheme="majorBidi" w:cstheme="majorBidi"/>
+                <w:sz w:val="16"/>
+                <w:szCs w:val="16"/>
+              </w:rPr>
+              <w:t>(SE/CI)</w:t>
+            </w:r>
+          </w:p>
+        </w:tc>
+        <w:tc>
+          <w:tcPr>
+            <w:tcW w:w="1071" w:type="dxa"/>
+          </w:tcPr>
+          <w:p>
+            <w:pPr>
+              <w:pStyle w:val="PlainText"/>
+              <w:jc w:val="right"/>
+              <w:rPr>
+                <w:rFonts w:asciiTheme="majorBidi" w:hAnsiTheme="majorBidi" w:cstheme="majorBidi"/>
+                <w:sz w:val="16"/>
+                <w:szCs w:val="16"/>
+              </w:rPr>
+            </w:pPr>
+            <w:proofErr w:type="spellStart"/>
+            <w:r>
+              <w:rPr>
+                <w:rFonts w:asciiTheme="majorBidi" w:hAnsiTheme="majorBidi" w:cstheme="majorBidi"/>
+                <w:sz w:val="16"/>
+                <w:szCs w:val="16"/>
+              </w:rPr>
+              <w:t>Corr</w:t>
+            </w:r>
+            <w:proofErr w:type="spellEnd"/>
+            <w:r>
+              <w:rPr>
+                <w:rFonts w:asciiTheme="majorBidi" w:hAnsiTheme="majorBidi" w:cstheme="majorBidi"/>
+                <w:sz w:val="16"/>
+                <w:szCs w:val="16"/>
+              </w:rPr>
+              <w:t>(SE/CI)</w:t>
+            </w:r>
+          </w:p>
+        </w:tc>
+        <w:tc>
+          <w:tcPr>
+            <w:tcW w:w="978" w:type="dxa"/>
+          </w:tcPr>
+          <w:p>
+            <w:pPr>
+              <w:pStyle w:val="PlainText"/>
+              <w:jc w:val="right"/>
+              <w:rPr>
+                <w:rFonts w:asciiTheme="majorBidi" w:hAnsiTheme="majorBidi" w:cstheme="majorBidi"/>
+                <w:sz w:val="16"/>
+                <w:szCs w:val="16"/>
+              </w:rPr>
+            </w:pPr>
+          </w:p>
+        </w:tc>
+      </w:tr>
+      <w:tr>
+        <w:tc>
+          <w:tcPr>
+            <w:tcW w:w="1142" w:type="dxa"/>
+          </w:tcPr>
+          <w:p>
+            <w:pPr>
+              <w:pStyle w:val="PlainText"/>
+              <w:jc w:val="right"/>
+              <w:rPr>
+                <w:rFonts w:asciiTheme="majorBidi" w:hAnsiTheme="majorBidi" w:cstheme="majorBidi"/>
+                <w:sz w:val="16"/>
+                <w:szCs w:val="16"/>
+              </w:rPr>
+            </w:pPr>
+            <w:r>
+              <w:rPr>
+                <w:rFonts w:asciiTheme="majorBidi" w:hAnsiTheme="majorBidi" w:cstheme="majorBidi"/>
+                <w:sz w:val="16"/>
+                <w:szCs w:val="16"/>
+              </w:rPr>
+              <w:t>SPSS</w:t>
+            </w:r>
+          </w:p>
+        </w:tc>
+        <w:tc>
+          <w:tcPr>
+            <w:tcW w:w="860" w:type="dxa"/>
+          </w:tcPr>
+          <w:p>
+            <w:pPr>
+              <w:pStyle w:val="PlainText"/>
+              <w:jc w:val="right"/>
+              <w:rPr>
+                <w:rFonts w:asciiTheme="majorBidi" w:hAnsiTheme="majorBidi" w:cstheme="majorBidi"/>
+                <w:sz w:val="16"/>
+                <w:szCs w:val="16"/>
+              </w:rPr>
+            </w:pPr>
+            <w:r>
+              <w:rPr>
+                <w:rFonts w:asciiTheme="majorBidi" w:hAnsiTheme="majorBidi" w:cstheme="majorBidi"/>
+                <w:sz w:val="16"/>
+                <w:szCs w:val="16"/>
+              </w:rPr>
+              <w:t>.549</w:t>
+            </w:r>
+          </w:p>
+        </w:tc>
+        <w:tc>
+          <w:tcPr>
+            <w:tcW w:w="1032" w:type="dxa"/>
+          </w:tcPr>
+          <w:p>
+            <w:pPr>
+              <w:pStyle w:val="PlainText"/>
+              <w:jc w:val="right"/>
+              <w:rPr>
+                <w:rFonts w:asciiTheme="majorBidi" w:hAnsiTheme="majorBidi" w:cstheme="majorBidi"/>
+                <w:sz w:val="16"/>
+                <w:szCs w:val="16"/>
+              </w:rPr>
+            </w:pPr>
+            <w:r>
+              <w:rPr>
+                <w:rFonts w:asciiTheme="majorBidi" w:hAnsiTheme="majorBidi" w:cstheme="majorBidi"/>
+                <w:sz w:val="16"/>
+                <w:szCs w:val="16"/>
+              </w:rPr>
+              <w:t>.423</w:t>
+            </w:r>
+          </w:p>
+        </w:tc>
+        <w:tc>
+          <w:tcPr>
+            <w:tcW w:w="843" w:type="dxa"/>
+          </w:tcPr>
+          <w:p>
+            <w:pPr>
+              <w:pStyle w:val="PlainText"/>
+              <w:jc w:val="right"/>
+              <w:rPr>
+                <w:rFonts w:asciiTheme="majorBidi" w:hAnsiTheme="majorBidi" w:cstheme="majorBidi"/>
+                <w:sz w:val="16"/>
+                <w:szCs w:val="16"/>
+              </w:rPr>
+            </w:pPr>
+            <w:r>
+              <w:rPr>
+                <w:rFonts w:asciiTheme="majorBidi" w:hAnsiTheme="majorBidi" w:cstheme="majorBidi"/>
+                <w:sz w:val="16"/>
+                <w:szCs w:val="16"/>
+              </w:rPr>
+              <w:t>NA</w:t>
+            </w:r>
+          </w:p>
+        </w:tc>
+        <w:tc>
+          <w:tcPr>
+            <w:tcW w:w="1238" w:type="dxa"/>
+          </w:tcPr>
+          <w:p>
+            <w:pPr>
+              <w:pStyle w:val="PlainText"/>
+              <w:jc w:val="right"/>
+              <w:rPr>
+                <w:rFonts w:asciiTheme="majorBidi" w:hAnsiTheme="majorBidi" w:cstheme="majorBidi"/>
+                <w:sz w:val="16"/>
+                <w:szCs w:val="16"/>
+              </w:rPr>
+            </w:pPr>
+            <w:r>
+              <w:rPr>
+                <w:rFonts w:asciiTheme="majorBidi" w:hAnsiTheme="majorBidi" w:cstheme="majorBidi"/>
+                <w:sz w:val="16"/>
+                <w:szCs w:val="16"/>
+              </w:rPr>
+              <w:t>.549</w:t>
+            </w:r>
+          </w:p>
+        </w:tc>
+        <w:tc>
+          <w:tcPr>
+            <w:tcW w:w="2186" w:type="dxa"/>
+          </w:tcPr>
+          <w:p>
+            <w:pPr>
+              <w:pStyle w:val="PlainText"/>
+              <w:jc w:val="right"/>
+              <w:rPr>
+                <w:rFonts w:asciiTheme="majorBidi" w:hAnsiTheme="majorBidi" w:cstheme="majorBidi"/>
+                <w:sz w:val="16"/>
+                <w:szCs w:val="16"/>
+              </w:rPr>
+            </w:pPr>
+            <w:r>
+              <w:rPr>
+                <w:rFonts w:asciiTheme="majorBidi" w:hAnsiTheme="majorBidi" w:cstheme="majorBidi"/>
+                <w:sz w:val="16"/>
+                <w:szCs w:val="16"/>
+              </w:rPr>
+              <w:t>.423</w:t>
+            </w:r>
+          </w:p>
+        </w:tc>
+        <w:tc>
+          <w:tcPr>
+            <w:tcW w:w="1071" w:type="dxa"/>
+          </w:tcPr>
+          <w:p>
+            <w:pPr>
+              <w:pStyle w:val="PlainText"/>
+              <w:jc w:val="right"/>
+              <w:rPr>
+                <w:rFonts w:asciiTheme="majorBidi" w:hAnsiTheme="majorBidi" w:cstheme="majorBidi"/>
+                <w:sz w:val="16"/>
+                <w:szCs w:val="16"/>
+              </w:rPr>
+            </w:pPr>
+            <w:r>
+              <w:rPr>
+                <w:rFonts w:asciiTheme="majorBidi" w:hAnsiTheme="majorBidi" w:cstheme="majorBidi"/>
+                <w:sz w:val="16"/>
+                <w:szCs w:val="16"/>
+              </w:rPr>
+              <w:t>NA</w:t>
+            </w:r>
+          </w:p>
+        </w:tc>
+        <w:tc>
+          <w:tcPr>
+            <w:tcW w:w="978" w:type="dxa"/>
+          </w:tcPr>
+          <w:p>
+            <w:pPr>
+              <w:pStyle w:val="PlainText"/>
+              <w:jc w:val="right"/>
+              <w:rPr>
+                <w:rFonts w:asciiTheme="majorBidi" w:hAnsiTheme="majorBidi" w:cstheme="majorBidi"/>
+                <w:sz w:val="16"/>
+                <w:szCs w:val="16"/>
+              </w:rPr>
+            </w:pPr>
+            <w:r>
+              <w:rPr>
+                <w:rFonts w:asciiTheme="majorBidi" w:hAnsiTheme="majorBidi" w:cstheme="majorBidi"/>
+                <w:sz w:val="16"/>
+                <w:szCs w:val="16"/>
+              </w:rPr>
+              <w:t>.239(.046)</w:t>
+            </w:r>
+          </w:p>
+        </w:tc>
+      </w:tr>
+      <w:tr>
+        <w:tc>
+          <w:tcPr>
+            <w:tcW w:w="1142" w:type="dxa"/>
+          </w:tcPr>
+          <w:p>
+            <w:pPr>
+              <w:pStyle w:val="PlainText"/>
+              <w:jc w:val="right"/>
+              <w:rPr>
+                <w:rFonts w:asciiTheme="majorBidi" w:hAnsiTheme="majorBidi" w:cstheme="majorBidi"/>
+                <w:sz w:val="16"/>
+                <w:szCs w:val="16"/>
+              </w:rPr>
+            </w:pPr>
+            <w:r>
+              <w:rPr>
+                <w:rFonts w:asciiTheme="majorBidi" w:hAnsiTheme="majorBidi" w:cstheme="majorBidi"/>
+                <w:sz w:val="16"/>
+                <w:szCs w:val="16"/>
+              </w:rPr>
+              <w:t>lme4</w:t>
+            </w:r>
+          </w:p>
+        </w:tc>
+        <w:tc>
+          <w:tcPr>
+            <w:tcW w:w="860" w:type="dxa"/>
+          </w:tcPr>
+          <w:p>
+            <w:pPr>
+              <w:pStyle w:val="PlainText"/>
+              <w:jc w:val="right"/>
+              <w:rPr>
+                <w:rFonts w:asciiTheme="majorBidi" w:hAnsiTheme="majorBidi" w:cstheme="majorBidi"/>
+                <w:sz w:val="16"/>
+                <w:szCs w:val="16"/>
+              </w:rPr>
+            </w:pPr>
+            <w:r>
+              <w:rPr>
+                <w:rFonts w:asciiTheme="majorBidi" w:hAnsiTheme="majorBidi" w:cstheme="majorBidi"/>
+                <w:sz w:val="16"/>
+                <w:szCs w:val="16"/>
+              </w:rPr>
+              <w:t>.326</w:t>
+            </w:r>
+          </w:p>
+        </w:tc>
+        <w:tc>
+          <w:tcPr>
+            <w:tcW w:w="1032" w:type="dxa"/>
+          </w:tcPr>
+          <w:p>
+            <w:pPr>
+              <w:pStyle w:val="PlainText"/>
+              <w:jc w:val="right"/>
+              <w:rPr>
+                <w:rFonts w:asciiTheme="majorBidi" w:hAnsiTheme="majorBidi" w:cstheme="majorBidi"/>
+                <w:sz w:val="16"/>
+                <w:szCs w:val="16"/>
+              </w:rPr>
+            </w:pPr>
+            <w:r>
+              <w:rPr>
+                <w:rFonts w:asciiTheme="majorBidi" w:hAnsiTheme="majorBidi" w:cstheme="majorBidi"/>
+                <w:sz w:val="16"/>
+                <w:szCs w:val="16"/>
+              </w:rPr>
+              <w:t>.200</w:t>
+            </w:r>
+          </w:p>
+        </w:tc>
+        <w:tc>
+          <w:tcPr>
+            <w:tcW w:w="843" w:type="dxa"/>
+          </w:tcPr>
+          <w:p>
+            <w:pPr>
+              <w:pStyle w:val="PlainText"/>
+              <w:jc w:val="right"/>
+              <w:rPr>
+                <w:rFonts w:asciiTheme="majorBidi" w:hAnsiTheme="majorBidi" w:cstheme="majorBidi"/>
+                <w:sz w:val="16"/>
+                <w:szCs w:val="16"/>
+              </w:rPr>
+            </w:pPr>
+            <w:r>
+              <w:rPr>
+                <w:rFonts w:asciiTheme="majorBidi" w:hAnsiTheme="majorBidi" w:cstheme="majorBidi"/>
+                <w:sz w:val="16"/>
+                <w:szCs w:val="16"/>
+              </w:rPr>
+              <w:t>.223</w:t>
+            </w:r>
+          </w:p>
+        </w:tc>
+        <w:tc>
+          <w:tcPr>
+            <w:tcW w:w="1238" w:type="dxa"/>
+          </w:tcPr>
+          <w:p>
+            <w:pPr>
+              <w:pStyle w:val="PlainText"/>
+              <w:jc w:val="right"/>
+              <w:rPr>
+                <w:rFonts w:asciiTheme="majorBidi" w:hAnsiTheme="majorBidi" w:cstheme="majorBidi"/>
+                <w:sz w:val="16"/>
+                <w:szCs w:val="16"/>
+              </w:rPr>
+            </w:pPr>
+            <w:r>
+              <w:rPr>
+                <w:rFonts w:asciiTheme="majorBidi" w:hAnsiTheme="majorBidi" w:cstheme="majorBidi"/>
+                <w:sz w:val="16"/>
+                <w:szCs w:val="16"/>
+              </w:rPr>
+              <w:t>.549</w:t>
+            </w:r>
+          </w:p>
+        </w:tc>
+        <w:tc>
+          <w:tcPr>
+            <w:tcW w:w="2186" w:type="dxa"/>
+          </w:tcPr>
+          <w:p>
+            <w:pPr>
+              <w:pStyle w:val="PlainText"/>
+              <w:jc w:val="right"/>
+              <w:rPr>
+                <w:rFonts w:asciiTheme="majorBidi" w:hAnsiTheme="majorBidi" w:cstheme="majorBidi"/>
+                <w:sz w:val="16"/>
+                <w:szCs w:val="16"/>
+              </w:rPr>
+            </w:pPr>
+            <w:r>
+              <w:rPr>
+                <w:rFonts w:asciiTheme="majorBidi" w:hAnsiTheme="majorBidi" w:cstheme="majorBidi"/>
+                <w:sz w:val="16"/>
+                <w:szCs w:val="16"/>
+              </w:rPr>
+              <w:t>.423</w:t>
+            </w:r>
+          </w:p>
+        </w:tc>
+        <w:tc>
+          <w:tcPr>
+            <w:tcW w:w="1071" w:type="dxa"/>
+          </w:tcPr>
+          <w:p>
+            <w:pPr>
+              <w:pStyle w:val="PlainText"/>
+              <w:jc w:val="right"/>
+              <w:rPr>
+                <w:rFonts w:asciiTheme="majorBidi" w:hAnsiTheme="majorBidi" w:cstheme="majorBidi"/>
+                <w:sz w:val="16"/>
+                <w:szCs w:val="16"/>
+              </w:rPr>
+            </w:pPr>
+            <w:r>
+              <w:rPr>
+                <w:rFonts w:asciiTheme="majorBidi" w:hAnsiTheme="majorBidi" w:cstheme="majorBidi"/>
+                <w:sz w:val="16"/>
+                <w:szCs w:val="16"/>
+              </w:rPr>
+              <w:t>0.115(*)</w:t>
+            </w:r>
+          </w:p>
+        </w:tc>
+        <w:tc>
+          <w:tcPr>
+            <w:tcW w:w="978" w:type="dxa"/>
+          </w:tcPr>
+          <w:p>
+            <w:pPr>
+              <w:pStyle w:val="PlainText"/>
+              <w:jc w:val="right"/>
+              <w:rPr>
+                <w:rFonts w:asciiTheme="majorBidi" w:hAnsiTheme="majorBidi" w:cstheme="majorBidi"/>
+                <w:sz w:val="16"/>
+                <w:szCs w:val="16"/>
+              </w:rPr>
+            </w:pPr>
+            <w:r>
+              <w:rPr>
+                <w:rFonts w:asciiTheme="majorBidi" w:hAnsiTheme="majorBidi" w:cstheme="majorBidi"/>
+                <w:sz w:val="16"/>
+                <w:szCs w:val="16"/>
+              </w:rPr>
+              <w:t>.451</w:t>
+            </w:r>
+          </w:p>
+        </w:tc>
+      </w:tr>
+      <w:tr>
+        <w:tc>
+          <w:tcPr>
+            <w:tcW w:w="1142" w:type="dxa"/>
+          </w:tcPr>
+          <w:p>
+            <w:pPr>
+              <w:pStyle w:val="PlainText"/>
+              <w:jc w:val="right"/>
+              <w:rPr>
+                <w:rFonts w:asciiTheme="majorBidi" w:hAnsiTheme="majorBidi" w:cstheme="majorBidi"/>
+                <w:sz w:val="16"/>
+                <w:szCs w:val="16"/>
+              </w:rPr>
+            </w:pPr>
+            <w:proofErr w:type="spellStart"/>
+            <w:r>
+              <w:rPr>
+                <w:rFonts w:asciiTheme="majorBidi" w:hAnsiTheme="majorBidi" w:cstheme="majorBidi"/>
+                <w:sz w:val="16"/>
+                <w:szCs w:val="16"/>
+              </w:rPr>
+              <w:t>nlme</w:t>
+            </w:r>
+            <w:proofErr w:type="spellEnd"/>
+          </w:p>
+        </w:tc>
+        <w:tc>
+          <w:tcPr>
+            <w:tcW w:w="860" w:type="dxa"/>
+          </w:tcPr>
+          <w:p>
+            <w:pPr>
+              <w:pStyle w:val="PlainText"/>
+              <w:jc w:val="right"/>
+              <w:rPr>
+                <w:rFonts w:asciiTheme="majorBidi" w:hAnsiTheme="majorBidi" w:cstheme="majorBidi"/>
+                <w:sz w:val="16"/>
+                <w:szCs w:val="16"/>
+              </w:rPr>
+            </w:pPr>
+            <w:r>
+              <w:rPr>
+                <w:rFonts w:asciiTheme="majorBidi" w:hAnsiTheme="majorBidi" w:cstheme="majorBidi"/>
+                <w:sz w:val="16"/>
+                <w:szCs w:val="16"/>
+              </w:rPr>
+              <w:t>.376</w:t>
+            </w:r>
+          </w:p>
+        </w:tc>
+        <w:tc>
+          <w:tcPr>
+            <w:tcW w:w="1032" w:type="dxa"/>
+          </w:tcPr>
+          <w:p>
+            <w:pPr>
+              <w:pStyle w:val="PlainText"/>
+              <w:jc w:val="right"/>
+              <w:rPr>
+                <w:rFonts w:asciiTheme="majorBidi" w:hAnsiTheme="majorBidi" w:cstheme="majorBidi"/>
+                <w:sz w:val="16"/>
+                <w:szCs w:val="16"/>
+              </w:rPr>
+            </w:pPr>
+            <w:r>
+              <w:rPr>
+                <w:rFonts w:asciiTheme="majorBidi" w:hAnsiTheme="majorBidi" w:cstheme="majorBidi"/>
+                <w:sz w:val="16"/>
+                <w:szCs w:val="16"/>
+              </w:rPr>
+              <w:t>.502</w:t>
+            </w:r>
+          </w:p>
+        </w:tc>
+        <w:tc>
+          <w:tcPr>
+            <w:tcW w:w="843" w:type="dxa"/>
+          </w:tcPr>
+          <w:p>
+            <w:pPr>
+              <w:pStyle w:val="PlainText"/>
+              <w:jc w:val="right"/>
+              <w:rPr>
+                <w:rFonts w:asciiTheme="majorBidi" w:hAnsiTheme="majorBidi" w:cstheme="majorBidi"/>
+                <w:sz w:val="16"/>
+                <w:szCs w:val="16"/>
+              </w:rPr>
+            </w:pPr>
+            <w:r>
+              <w:rPr>
+                <w:rFonts w:asciiTheme="majorBidi" w:hAnsiTheme="majorBidi" w:cstheme="majorBidi"/>
+                <w:sz w:val="16"/>
+                <w:szCs w:val="16"/>
+              </w:rPr>
+              <w:t>.046</w:t>
+            </w:r>
+          </w:p>
+        </w:tc>
+        <w:tc>
+          <w:tcPr>
+            <w:tcW w:w="1238" w:type="dxa"/>
+          </w:tcPr>
+          <w:p>
+            <w:pPr>
+              <w:pStyle w:val="PlainText"/>
+              <w:jc w:val="right"/>
+              <w:rPr>
+                <w:rFonts w:asciiTheme="majorBidi" w:hAnsiTheme="majorBidi" w:cstheme="majorBidi"/>
+                <w:sz w:val="16"/>
+                <w:szCs w:val="16"/>
+              </w:rPr>
+            </w:pPr>
+            <w:r>
+              <w:rPr>
+                <w:rFonts w:asciiTheme="majorBidi" w:hAnsiTheme="majorBidi" w:cstheme="majorBidi"/>
+                <w:sz w:val="16"/>
+                <w:szCs w:val="16"/>
+              </w:rPr>
+              <w:t>.549</w:t>
+            </w:r>
+          </w:p>
+        </w:tc>
+        <w:tc>
+          <w:tcPr>
+            <w:tcW w:w="2186" w:type="dxa"/>
+          </w:tcPr>
+          <w:p>
+            <w:pPr>
+              <w:pStyle w:val="PlainText"/>
+              <w:jc w:val="right"/>
+              <w:rPr>
+                <w:rFonts w:asciiTheme="majorBidi" w:hAnsiTheme="majorBidi" w:cstheme="majorBidi"/>
+                <w:sz w:val="16"/>
+                <w:szCs w:val="16"/>
+              </w:rPr>
+            </w:pPr>
+            <w:r>
+              <w:rPr>
+                <w:rFonts w:asciiTheme="majorBidi" w:hAnsiTheme="majorBidi" w:cstheme="majorBidi"/>
+                <w:sz w:val="16"/>
+                <w:szCs w:val="16"/>
+              </w:rPr>
+              <w:t>.423</w:t>
+            </w:r>
+          </w:p>
+        </w:tc>
+        <w:tc>
+          <w:tcPr>
+            <w:tcW w:w="1071" w:type="dxa"/>
+          </w:tcPr>
+          <w:p>
+            <w:pPr>
+              <w:pStyle w:val="PlainText"/>
+              <w:jc w:val="right"/>
+              <w:rPr>
+                <w:rFonts w:asciiTheme="majorBidi" w:hAnsiTheme="majorBidi" w:cstheme="majorBidi"/>
+                <w:sz w:val="16"/>
+                <w:szCs w:val="16"/>
+              </w:rPr>
+            </w:pPr>
+            <w:r>
+              <w:rPr>
+                <w:rFonts w:asciiTheme="majorBidi" w:hAnsiTheme="majorBidi" w:cstheme="majorBidi"/>
+                <w:sz w:val="16"/>
+                <w:szCs w:val="16"/>
+              </w:rPr>
+              <w:t>(*)</w:t>
+            </w:r>
+          </w:p>
+        </w:tc>
+        <w:tc>
+          <w:tcPr>
+            <w:tcW w:w="978" w:type="dxa"/>
+          </w:tcPr>
+          <w:p>
+            <w:pPr>
+              <w:pStyle w:val="PlainText"/>
+              <w:jc w:val="right"/>
+              <w:rPr>
+                <w:rFonts w:asciiTheme="majorBidi" w:hAnsiTheme="majorBidi" w:cstheme="majorBidi"/>
+                <w:sz w:val="16"/>
+                <w:szCs w:val="16"/>
+              </w:rPr>
+            </w:pPr>
+            <w:r>
+              <w:rPr>
+                <w:rFonts w:asciiTheme="majorBidi" w:hAnsiTheme="majorBidi" w:cstheme="majorBidi"/>
+                <w:sz w:val="16"/>
+                <w:szCs w:val="16"/>
+              </w:rPr>
+              <w:t>.265</w:t>
+            </w:r>
+          </w:p>
+        </w:tc>
+      </w:tr>
+      <w:tr>
+        <w:tc>
+          <w:tcPr>
+            <w:tcW w:w="1142" w:type="dxa"/>
+          </w:tcPr>
+          <w:p>
+            <w:pPr>
+              <w:pStyle w:val="PlainText"/>
+              <w:jc w:val="right"/>
+              <w:rPr>
+                <w:rFonts w:asciiTheme="majorBidi" w:hAnsiTheme="majorBidi" w:cstheme="majorBidi"/>
+                <w:sz w:val="16"/>
+                <w:szCs w:val="16"/>
+              </w:rPr>
+            </w:pPr>
+            <w:proofErr w:type="spellStart"/>
+            <w:r>
+              <w:rPr>
+                <w:rFonts w:asciiTheme="majorBidi" w:hAnsiTheme="majorBidi" w:cstheme="majorBidi"/>
+                <w:sz w:val="16"/>
+                <w:szCs w:val="16"/>
+              </w:rPr>
+              <w:t>lavaan</w:t>
+            </w:r>
+            <w:proofErr w:type="spellEnd"/>
+            <w:r>
+              <w:rPr>
+                <w:rFonts w:asciiTheme="majorBidi" w:hAnsiTheme="majorBidi" w:cstheme="majorBidi"/>
+                <w:sz w:val="16"/>
+                <w:szCs w:val="16"/>
+              </w:rPr>
+              <w:t>(SEM)</w:t>
+            </w:r>
+          </w:p>
+        </w:tc>
+        <w:tc>
+          <w:tcPr>
+            <w:tcW w:w="860" w:type="dxa"/>
+          </w:tcPr>
+          <w:p>
+            <w:pPr>
+              <w:pStyle w:val="PlainText"/>
+              <w:jc w:val="right"/>
+              <w:rPr>
+                <w:rFonts w:asciiTheme="majorBidi" w:hAnsiTheme="majorBidi" w:cstheme="majorBidi"/>
+                <w:sz w:val="16"/>
+                <w:szCs w:val="16"/>
+              </w:rPr>
+            </w:pPr>
+            <w:r>
+              <w:rPr>
+                <w:rFonts w:asciiTheme="majorBidi" w:hAnsiTheme="majorBidi" w:cstheme="majorBidi"/>
+                <w:sz w:val="16"/>
+                <w:szCs w:val="16"/>
+              </w:rPr>
+              <w:t>.331</w:t>
+            </w:r>
+          </w:p>
+        </w:tc>
+        <w:tc>
+          <w:tcPr>
+            <w:tcW w:w="1032" w:type="dxa"/>
+          </w:tcPr>
+          <w:p>
+            <w:pPr>
+              <w:pStyle w:val="PlainText"/>
+              <w:jc w:val="right"/>
+              <w:rPr>
+                <w:rFonts w:asciiTheme="majorBidi" w:hAnsiTheme="majorBidi" w:cstheme="majorBidi"/>
+                <w:sz w:val="16"/>
+                <w:szCs w:val="16"/>
+              </w:rPr>
+            </w:pPr>
+            <w:r>
+              <w:rPr>
+                <w:rFonts w:asciiTheme="majorBidi" w:hAnsiTheme="majorBidi" w:cstheme="majorBidi"/>
+                <w:sz w:val="16"/>
+                <w:szCs w:val="16"/>
+              </w:rPr>
+              <w:t>.457</w:t>
+            </w:r>
+          </w:p>
+        </w:tc>
+        <w:tc>
+          <w:tcPr>
+            <w:tcW w:w="843" w:type="dxa"/>
+          </w:tcPr>
+          <w:p>
+            <w:pPr>
+              <w:pStyle w:val="PlainText"/>
+              <w:jc w:val="right"/>
+              <w:rPr>
+                <w:rFonts w:asciiTheme="majorBidi" w:hAnsiTheme="majorBidi" w:cstheme="majorBidi"/>
+                <w:sz w:val="16"/>
+                <w:szCs w:val="16"/>
+              </w:rPr>
+            </w:pPr>
+            <w:r>
+              <w:rPr>
+                <w:rFonts w:asciiTheme="majorBidi" w:hAnsiTheme="majorBidi" w:cstheme="majorBidi"/>
+                <w:sz w:val="16"/>
+                <w:szCs w:val="16"/>
+              </w:rPr>
+              <w:t>.094</w:t>
+            </w:r>
+          </w:p>
+        </w:tc>
+        <w:tc>
+          <w:tcPr>
+            <w:tcW w:w="1238" w:type="dxa"/>
+          </w:tcPr>
+          <w:p>
+            <w:pPr>
+              <w:pStyle w:val="PlainText"/>
+              <w:jc w:val="right"/>
+              <w:rPr>
+                <w:rFonts w:asciiTheme="majorBidi" w:hAnsiTheme="majorBidi" w:cstheme="majorBidi"/>
+                <w:sz w:val="16"/>
+                <w:szCs w:val="16"/>
+              </w:rPr>
+            </w:pPr>
+            <w:r>
+              <w:rPr>
+                <w:rFonts w:asciiTheme="majorBidi" w:hAnsiTheme="majorBidi" w:cstheme="majorBidi"/>
+                <w:sz w:val="16"/>
+                <w:szCs w:val="16"/>
+              </w:rPr>
+              <w:t>.551</w:t>
+            </w:r>
+          </w:p>
+        </w:tc>
+        <w:tc>
+          <w:tcPr>
+            <w:tcW w:w="2186" w:type="dxa"/>
+          </w:tcPr>
+          <w:p>
+            <w:pPr>
+              <w:pStyle w:val="PlainText"/>
+              <w:jc w:val="right"/>
+              <w:rPr>
+                <w:rFonts w:asciiTheme="majorBidi" w:hAnsiTheme="majorBidi" w:cstheme="majorBidi"/>
+                <w:sz w:val="16"/>
+                <w:szCs w:val="16"/>
+              </w:rPr>
+            </w:pPr>
+            <w:r>
+              <w:rPr>
+                <w:rFonts w:asciiTheme="majorBidi" w:hAnsiTheme="majorBidi" w:cstheme="majorBidi"/>
+                <w:sz w:val="16"/>
+                <w:szCs w:val="16"/>
+              </w:rPr>
+              <w:t>.425</w:t>
+            </w:r>
+          </w:p>
+        </w:tc>
+        <w:tc>
+          <w:tcPr>
+            <w:tcW w:w="1071" w:type="dxa"/>
+          </w:tcPr>
+          <w:p>
+            <w:pPr>
+              <w:pStyle w:val="PlainText"/>
+              <w:jc w:val="right"/>
+              <w:rPr>
+                <w:rFonts w:asciiTheme="majorBidi" w:hAnsiTheme="majorBidi" w:cstheme="majorBidi"/>
+                <w:sz w:val="16"/>
+                <w:szCs w:val="16"/>
+              </w:rPr>
+            </w:pPr>
+            <w:r>
+              <w:rPr>
+                <w:rFonts w:asciiTheme="majorBidi" w:hAnsiTheme="majorBidi" w:cstheme="majorBidi"/>
+                <w:sz w:val="16"/>
+                <w:szCs w:val="16"/>
+              </w:rPr>
+              <w:t>0.116(.024)</w:t>
+            </w:r>
+          </w:p>
+        </w:tc>
+        <w:tc>
+          <w:tcPr>
+            <w:tcW w:w="978" w:type="dxa"/>
+          </w:tcPr>
+          <w:p>
+            <w:pPr>
+              <w:pStyle w:val="PlainText"/>
+              <w:jc w:val="right"/>
+              <w:rPr>
+                <w:rFonts w:asciiTheme="majorBidi" w:hAnsiTheme="majorBidi" w:cstheme="majorBidi"/>
+                <w:sz w:val="16"/>
+                <w:szCs w:val="16"/>
+              </w:rPr>
+            </w:pPr>
+            <w:r>
+              <w:rPr>
+                <w:rFonts w:asciiTheme="majorBidi" w:hAnsiTheme="majorBidi" w:cstheme="majorBidi"/>
+                <w:sz w:val="16"/>
+                <w:szCs w:val="16"/>
+              </w:rPr>
+              <w:t>.298</w:t>
+            </w:r>
+          </w:p>
+        </w:tc>
+      </w:tr>
+    </w:tbl>
+    <w:p>
+      <w:pPr>
+        <w:pStyle w:val="PlainText"/>
+      </w:pPr>
+      <w:r>
+        <w:t>---------------------------------------------------------------------------------------------------------------------------------</w:t>
+      </w:r>
+    </w:p>
+    <w:p>
+      <w:pPr>
+        <w:pStyle w:val="PlainText"/>
+      </w:pPr>
+      <w:r>
+        <w:t>*</w:t>
+      </w:r>
+      <w:r>
+        <w:tab/>
+        <w:t xml:space="preserve">cannot get confidence intervals on </w:t>
+      </w:r>
+      <w:proofErr w:type="spellStart"/>
+      <w:r>
+        <w:t>var-cov</w:t>
+      </w:r>
+      <w:proofErr w:type="spellEnd"/>
+      <w:r>
+        <w:t xml:space="preserve"> components: Non-positive definite approximate variance-covariance</w:t>
+      </w:r>
+    </w:p>
     <w:p>
       <w:pPr>
         <w:shd w:val="clear" w:color="auto" w:fill="FFFFFF"/>
@@ -35,7 +1106,30 @@
           <w:bdr w:val="none" w:sz="0" w:space="0" w:color="auto" w:frame="1"/>
         </w:rPr>
       </w:pPr>
-      <w:r>
+    </w:p>
+    <w:p>
+      <w:pPr>
+        <w:shd w:val="clear" w:color="auto" w:fill="FFFFFF"/>
+        <w:tabs>
+          <w:tab w:val="left" w:pos="916"/>
+          <w:tab w:val="left" w:pos="1832"/>
+          <w:tab w:val="left" w:pos="2748"/>
+          <w:tab w:val="left" w:pos="3664"/>
+          <w:tab w:val="left" w:pos="4580"/>
+          <w:tab w:val="left" w:pos="5496"/>
+          <w:tab w:val="left" w:pos="6412"/>
+          <w:tab w:val="left" w:pos="7328"/>
+          <w:tab w:val="left" w:pos="8244"/>
+          <w:tab w:val="left" w:pos="9160"/>
+          <w:tab w:val="left" w:pos="10076"/>
+          <w:tab w:val="left" w:pos="10992"/>
+          <w:tab w:val="left" w:pos="11908"/>
+          <w:tab w:val="left" w:pos="12824"/>
+          <w:tab w:val="left" w:pos="13740"/>
+          <w:tab w:val="left" w:pos="14656"/>
+        </w:tabs>
+        <w:wordWrap w:val="0"/>
+        <w:spacing w:after="0" w:line="285" w:lineRule="atLeast"/>
         <w:rPr>
           <w:rFonts w:ascii="Lucida Console" w:eastAsia="Times New Roman" w:hAnsi="Lucida Console" w:cs="Courier New"/>
           <w:b/>
@@ -45,7 +1139,32 @@
           <w:szCs w:val="28"/>
           <w:bdr w:val="none" w:sz="0" w:space="0" w:color="auto" w:frame="1"/>
         </w:rPr>
-        <w:t xml:space="preserve">MLM with </w:t>
+      </w:pPr>
+      <w:proofErr w:type="spellStart"/>
+      <w:r>
+        <w:rPr>
+          <w:rFonts w:ascii="Lucida Console" w:eastAsia="Times New Roman" w:hAnsi="Lucida Console" w:cs="Courier New"/>
+          <w:b/>
+          <w:bCs/>
+          <w:color w:val="000000"/>
+          <w:sz w:val="28"/>
+          <w:szCs w:val="28"/>
+          <w:bdr w:val="none" w:sz="0" w:space="0" w:color="auto" w:frame="1"/>
+        </w:rPr>
+        <w:t>MLM</w:t>
+      </w:r>
+      <w:proofErr w:type="spellEnd"/>
+      <w:r>
+        <w:rPr>
+          <w:rFonts w:ascii="Lucida Console" w:eastAsia="Times New Roman" w:hAnsi="Lucida Console" w:cs="Courier New"/>
+          <w:b/>
+          <w:bCs/>
+          <w:color w:val="000000"/>
+          <w:sz w:val="28"/>
+          <w:szCs w:val="28"/>
+          <w:bdr w:val="none" w:sz="0" w:space="0" w:color="auto" w:frame="1"/>
+        </w:rPr>
+        <w:t xml:space="preserve"> with </w:t>
       </w:r>
       <w:proofErr w:type="spellStart"/>
       <w:r>
@@ -873,6 +1992,7 @@
           <w:bdr w:val="none" w:sz="0" w:space="0" w:color="auto" w:frame="1"/>
         </w:rPr>
       </w:pPr>
+      <w:proofErr w:type="spellStart"/>
       <w:r>
         <w:rPr>
           <w:rFonts w:ascii="Lucida Console" w:eastAsia="Times New Roman" w:hAnsi="Lucida Console" w:cs="Courier New"/>
@@ -883,7 +2003,20 @@
           <w:szCs w:val="28"/>
           <w:bdr w:val="none" w:sz="0" w:space="0" w:color="auto" w:frame="1"/>
         </w:rPr>
-        <w:t>MLM with lme</w:t>
+        <w:t>MLM</w:t>
+      </w:r>
+      <w:proofErr w:type="spellEnd"/>
+      <w:r>
+        <w:rPr>
+          <w:rFonts w:ascii="Lucida Console" w:eastAsia="Times New Roman" w:hAnsi="Lucida Console" w:cs="Courier New"/>
+          <w:b/>
+          <w:bCs/>
+          <w:color w:val="000000"/>
+          <w:sz w:val="28"/>
+          <w:szCs w:val="28"/>
+          <w:bdr w:val="none" w:sz="0" w:space="0" w:color="auto" w:frame="1"/>
+        </w:rPr>
+        <w:t xml:space="preserve"> with lme</w:t>
       </w:r>
       <w:r>
         <w:rPr>
@@ -2144,8 +3277,6 @@
         </w:rPr>
         <w:t>0.451</w:t>
       </w:r>
-      <w:bookmarkStart w:id="0" w:name="_GoBack"/>
-      <w:bookmarkEnd w:id="0"/>
     </w:p>
     <w:p>
       <w:pPr>
@@ -2458,6 +3589,7 @@
           <w:color w:val="000000"/>
           <w:bdr w:val="none" w:sz="0" w:space="0" w:color="auto" w:frame="1"/>
         </w:rPr>
+        <w:lastRenderedPageBreak/>
         <w:t>Covariances:</w:t>
       </w:r>
     </w:p>
@@ -4012,7 +5144,15 @@
         <w:t xml:space="preserve"> 0.425</w:t>
       </w:r>
       <w:r>
-        <w:t xml:space="preserve"> AND from MLM </w:t>
+        <w:t xml:space="preserve"> AND from </w:t>
+      </w:r>
+      <w:proofErr w:type="spellStart"/>
+      <w:r>
+        <w:t>MLM</w:t>
+      </w:r>
+      <w:proofErr w:type="spellEnd"/>
+      <w:r>
+        <w:t xml:space="preserve"> </w:t>
       </w:r>
       <w:proofErr w:type="spellStart"/>
       <w:r>
@@ -4076,7 +5216,15 @@
         <w:t>52</w:t>
       </w:r>
       <w:r>
-        <w:t xml:space="preserve"> AND from MLM </w:t>
+        <w:t xml:space="preserve"> AND from </w:t>
+      </w:r>
+      <w:proofErr w:type="spellStart"/>
+      <w:r>
+        <w:t>MLM</w:t>
+      </w:r>
+      <w:proofErr w:type="spellEnd"/>
+      <w:r>
+        <w:t xml:space="preserve"> </w:t>
       </w:r>
       <w:proofErr w:type="spellStart"/>
       <w:r>
@@ -4110,6 +5258,7 @@
         <w:rPr>
           <w:noProof/>
         </w:rPr>
+        <w:lastRenderedPageBreak/>
         <w:drawing>
           <wp:inline distT="0" distB="0" distL="0" distR="0">
             <wp:extent cx="5943600" cy="3418429"/>
@@ -4171,7 +5320,7 @@
 </file>
 
 <file path=word/styles.xml><?xml version="1.0" encoding="utf-8"?>
-<w:styles xmlns:mc="http://schemas.openxmlformats.org/markup-compatibility/2006" xmlns:r="http://schemas.openxmlformats.org/officeDocument/2006/relationships" xmlns:w="http://schemas.openxmlformats.org/wordprocessingml/2006/main" xmlns:w14="http://schemas.microsoft.com/office/word/2010/wordml" xmlns:w15="http://schemas.microsoft.com/office/word/2012/wordml" xmlns:w16se="http://schemas.microsoft.com/office/word/2015/wordml/symex" mc:Ignorable="w14 w15 w16se">
+<w:styles xmlns:mc="http://schemas.openxmlformats.org/markup-compatibility/2006" xmlns:r="http://schemas.openxmlformats.org/officeDocument/2006/relationships" xmlns:w="http://schemas.openxmlformats.org/wordprocessingml/2006/main" xmlns:w14="http://schemas.microsoft.com/office/word/2010/wordml" xmlns:w15="http://schemas.microsoft.com/office/word/2012/wordml" mc:Ignorable="w14 w15">
   <w:docDefaults>
     <w:rPrDefault>
       <w:rPr>
@@ -4655,6 +5804,55 @@
     <w:basedOn w:val="DefaultParagraphFont"/>
     <w:rsid w:val="00E34595"/>
   </w:style>
+  <w:style w:type="paragraph" w:styleId="PlainText">
+    <w:name w:val="Plain Text"/>
+    <w:basedOn w:val="Normal"/>
+    <w:link w:val="PlainTextChar"/>
+    <w:uiPriority w:val="99"/>
+    <w:semiHidden/>
+    <w:unhideWhenUsed/>
+    <w:rsid w:val="000E394F"/>
+    <w:pPr>
+      <w:spacing w:after="0" w:line="240" w:lineRule="auto"/>
+    </w:pPr>
+    <w:rPr>
+      <w:rFonts w:ascii="Calibri" w:hAnsi="Calibri"/>
+      <w:szCs w:val="21"/>
+      <w:lang w:bidi="ar-SA"/>
+    </w:rPr>
+  </w:style>
+  <w:style w:type="character" w:customStyle="1" w:styleId="PlainTextChar">
+    <w:name w:val="Plain Text Char"/>
+    <w:basedOn w:val="DefaultParagraphFont"/>
+    <w:link w:val="PlainText"/>
+    <w:uiPriority w:val="99"/>
+    <w:semiHidden/>
+    <w:rsid w:val="000E394F"/>
+    <w:rPr>
+      <w:rFonts w:ascii="Calibri" w:hAnsi="Calibri"/>
+      <w:szCs w:val="21"/>
+      <w:lang w:bidi="ar-SA"/>
+    </w:rPr>
+  </w:style>
+  <w:style w:type="table" w:styleId="TableGrid">
+    <w:name w:val="Table Grid"/>
+    <w:basedOn w:val="TableNormal"/>
+    <w:uiPriority w:val="39"/>
+    <w:rsid w:val="000E394F"/>
+    <w:pPr>
+      <w:spacing w:after="0" w:line="240" w:lineRule="auto"/>
+    </w:pPr>
+    <w:tblPr>
+      <w:tblBorders>
+        <w:top w:val="single" w:sz="4" w:space="0" w:color="auto"/>
+        <w:left w:val="single" w:sz="4" w:space="0" w:color="auto"/>
+        <w:bottom w:val="single" w:sz="4" w:space="0" w:color="auto"/>
+        <w:right w:val="single" w:sz="4" w:space="0" w:color="auto"/>
+        <w:insideH w:val="single" w:sz="4" w:space="0" w:color="auto"/>
+        <w:insideV w:val="single" w:sz="4" w:space="0" w:color="auto"/>
+      </w:tblBorders>
+    </w:tblPr>
+  </w:style>
 </w:styles>
 </file>
 

</xml_diff>